<commit_message>
yupp lets do forward now
</commit_message>
<xml_diff>
--- a/landermap.docx
+++ b/landermap.docx
@@ -1,6 +1,6 @@
 
 <file path=word/document.xml><?xml version="1.0" encoding="utf-8"?>
-<w:document xmlns:wpc="http://schemas.microsoft.com/office/word/2010/wordprocessingCanvas" xmlns:cx="http://schemas.microsoft.com/office/drawing/2014/chartex" xmlns:cx1="http://schemas.microsoft.com/office/drawing/2015/9/8/chartex" xmlns:cx2="http://schemas.microsoft.com/office/drawing/2015/10/21/chartex" xmlns:cx3="http://schemas.microsoft.com/office/drawing/2016/5/9/chartex" xmlns:cx4="http://schemas.microsoft.com/office/drawing/2016/5/10/chartex" xmlns:cx5="http://schemas.microsoft.com/office/drawing/2016/5/11/chartex" xmlns:cx6="http://schemas.microsoft.com/office/drawing/2016/5/12/chartex" xmlns:cx7="http://schemas.microsoft.com/office/drawing/2016/5/13/chartex" xmlns:cx8="http://schemas.microsoft.com/office/drawing/2016/5/14/chartex" xmlns:mc="http://schemas.openxmlformats.org/markup-compatibility/2006" xmlns:aink="http://schemas.microsoft.com/office/drawing/2016/ink" xmlns:am3d="http://schemas.microsoft.com/office/drawing/2017/model3d" xmlns:o="urn:schemas-microsoft-com:office:office" xmlns:oel="http://schemas.microsoft.com/office/2019/extlst" xmlns:r="http://schemas.openxmlformats.org/officeDocument/2006/relationships" xmlns:m="http://schemas.openxmlformats.org/officeDocument/2006/math" xmlns:v="urn:schemas-microsoft-com:vml" xmlns:wp14="http://schemas.microsoft.com/office/word/2010/wordprocessingDrawing" xmlns:wp="http://schemas.openxmlformats.org/drawingml/2006/wordprocessingDrawing" xmlns:w10="urn:schemas-microsoft-com:office:word" xmlns:w="http://schemas.openxmlformats.org/wordprocessingml/2006/main" xmlns:w14="http://schemas.microsoft.com/office/word/2010/wordml" xmlns:w15="http://schemas.microsoft.com/office/word/2012/wordml" xmlns:w16cex="http://schemas.microsoft.com/office/word/2018/wordml/cex" xmlns:w16cid="http://schemas.microsoft.com/office/word/2016/wordml/cid" xmlns:w16="http://schemas.microsoft.com/office/word/2018/wordml" xmlns:w16du="http://schemas.microsoft.com/office/word/2023/wordml/word16du" xmlns:w16sdtdh="http://schemas.microsoft.com/office/word/2020/wordml/sdtdatahash" xmlns:w16se="http://schemas.microsoft.com/office/word/2015/wordml/symex" xmlns:wpg="http://schemas.microsoft.com/office/word/2010/wordprocessingGroup" xmlns:wpi="http://schemas.microsoft.com/office/word/2010/wordprocessingInk" xmlns:wne="http://schemas.microsoft.com/office/word/2006/wordml" xmlns:wps="http://schemas.microsoft.com/office/word/2010/wordprocessingShape" mc:Ignorable="w14 w15 w16se w16cid w16 w16cex w16sdtdh w16du wp14">
+<w:document xmlns:wpc="http://schemas.microsoft.com/office/word/2010/wordprocessingCanvas" xmlns:cx="http://schemas.microsoft.com/office/drawing/2014/chartex" xmlns:cx1="http://schemas.microsoft.com/office/drawing/2015/9/8/chartex" xmlns:cx2="http://schemas.microsoft.com/office/drawing/2015/10/21/chartex" xmlns:cx3="http://schemas.microsoft.com/office/drawing/2016/5/9/chartex" xmlns:cx4="http://schemas.microsoft.com/office/drawing/2016/5/10/chartex" xmlns:cx5="http://schemas.microsoft.com/office/drawing/2016/5/11/chartex" xmlns:cx6="http://schemas.microsoft.com/office/drawing/2016/5/12/chartex" xmlns:cx7="http://schemas.microsoft.com/office/drawing/2016/5/13/chartex" xmlns:cx8="http://schemas.microsoft.com/office/drawing/2016/5/14/chartex" xmlns:mc="http://schemas.openxmlformats.org/markup-compatibility/2006" xmlns:aink="http://schemas.microsoft.com/office/drawing/2016/ink" xmlns:am3d="http://schemas.microsoft.com/office/drawing/2017/model3d" xmlns:o="urn:schemas-microsoft-com:office:office" xmlns:oel="http://schemas.microsoft.com/office/2019/extlst" xmlns:r="http://schemas.openxmlformats.org/officeDocument/2006/relationships" xmlns:m="http://schemas.openxmlformats.org/officeDocument/2006/math" xmlns:v="urn:schemas-microsoft-com:vml" xmlns:wp14="http://schemas.microsoft.com/office/word/2010/wordprocessingDrawing" xmlns:wp="http://schemas.openxmlformats.org/drawingml/2006/wordprocessingDrawing" xmlns:w10="urn:schemas-microsoft-com:office:word" xmlns:w="http://schemas.openxmlformats.org/wordprocessingml/2006/main" xmlns:w14="http://schemas.microsoft.com/office/word/2010/wordml" xmlns:w15="http://schemas.microsoft.com/office/word/2012/wordml" xmlns:w16cex="http://schemas.microsoft.com/office/word/2018/wordml/cex" xmlns:w16cid="http://schemas.microsoft.com/office/word/2016/wordml/cid" xmlns:w16="http://schemas.microsoft.com/office/word/2018/wordml" xmlns:w16sdtdh="http://schemas.microsoft.com/office/word/2020/wordml/sdtdatahash" xmlns:w16se="http://schemas.microsoft.com/office/word/2015/wordml/symex" xmlns:wpg="http://schemas.microsoft.com/office/word/2010/wordprocessingGroup" xmlns:wpi="http://schemas.microsoft.com/office/word/2010/wordprocessingInk" xmlns:wne="http://schemas.microsoft.com/office/word/2006/wordml" xmlns:wps="http://schemas.microsoft.com/office/word/2010/wordprocessingShape" mc:Ignorable="w14 w15 w16se w16cid w16 w16cex w16sdtdh wp14">
   <w:body>
     <w:tbl>
       <w:tblPr>
@@ -53,27 +53,33 @@
           </w:tcPr>
           <w:p>
             <w:r>
-              <w:t>2,2</w:t>
-            </w:r>
-          </w:p>
-        </w:tc>
-        <w:tc>
-          <w:tcPr>
-            <w:tcW w:w="1870" w:type="dxa"/>
-          </w:tcPr>
-          <w:p>
-            <w:r>
-              <w:t>2,3</w:t>
-            </w:r>
-          </w:p>
-        </w:tc>
-        <w:tc>
-          <w:tcPr>
-            <w:tcW w:w="1870" w:type="dxa"/>
-          </w:tcPr>
-          <w:p>
-            <w:r>
-              <w:t>2,4</w:t>
+              <w:t>3,1</w:t>
+            </w:r>
+          </w:p>
+        </w:tc>
+        <w:tc>
+          <w:tcPr>
+            <w:tcW w:w="1870" w:type="dxa"/>
+          </w:tcPr>
+          <w:p>
+            <w:r>
+              <w:t>4</w:t>
+            </w:r>
+            <w:r>
+              <w:t>,</w:t>
+            </w:r>
+            <w:r>
+              <w:t>1</w:t>
+            </w:r>
+          </w:p>
+        </w:tc>
+        <w:tc>
+          <w:tcPr>
+            <w:tcW w:w="1870" w:type="dxa"/>
+          </w:tcPr>
+          <w:p>
+            <w:r>
+              <w:t>5,1</w:t>
             </w:r>
           </w:p>
         </w:tc>
@@ -237,13 +243,13 @@
                     </wp:anchor>
                   </w:drawing>
                 </mc:Choice>
-                <mc:Fallback>
+                <mc:Fallback xmlns:w16du="http://schemas.microsoft.com/office/word/2023/wordml/word16du">
                   <w:pict>
                     <v:shapetype w14:anchorId="0E61BE6B" id="_x0000_t202" coordsize="21600,21600" o:spt="202" path="m,l,21600r21600,l21600,xe">
                       <v:stroke joinstyle="miter"/>
                       <v:path gradientshapeok="t" o:connecttype="rect"/>
                     </v:shapetype>
-                    <v:shape id="Text Box 2" o:spid="_x0000_s1026" type="#_x0000_t202" style="position:absolute;margin-left:28pt;margin-top:29.25pt;width:1in;height:25pt;z-index:251661312;visibility:visible;mso-wrap-style:none;mso-height-percent:0;mso-wrap-distance-left:9pt;mso-wrap-distance-top:0;mso-wrap-distance-right:9pt;mso-wrap-distance-bottom:0;mso-position-horizontal:absolute;mso-position-horizontal-relative:text;mso-position-vertical:absolute;mso-position-vertical-relative:text;mso-height-percent:0;mso-height-relative:margin;v-text-anchor:top" o:gfxdata="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" fillcolor="white [3201]" strokeweight=".5pt">
+                    <v:shape id="Text Box 2" o:spid="_x0000_s1026" type="#_x0000_t202" style="position:absolute;margin-left:28pt;margin-top:29.25pt;width:1in;height:25pt;z-index:251661312;visibility:visible;mso-wrap-style:none;mso-height-percent:0;mso-wrap-distance-left:9pt;mso-wrap-distance-top:0;mso-wrap-distance-right:9pt;mso-wrap-distance-bottom:0;mso-position-horizontal:absolute;mso-position-horizontal-relative:text;mso-position-vertical:absolute;mso-position-vertical-relative:text;mso-height-percent:0;mso-height-relative:margin;v-text-anchor:top" o:gfxdata="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" fillcolor="white [3201]" strokeweight=".5pt">
                       <v:textbox>
                         <w:txbxContent>
                           <w:p>
@@ -371,9 +377,9 @@
                     </wp:anchor>
                   </w:drawing>
                 </mc:Choice>
-                <mc:Fallback>
+                <mc:Fallback xmlns:w16du="http://schemas.microsoft.com/office/word/2023/wordml/word16du">
                   <w:pict>
-                    <v:shape w14:anchorId="0E61BE6B" id="_x0000_s1027" type="#_x0000_t202" style="position:absolute;margin-left:31.2pt;margin-top:29pt;width:20pt;height:27pt;z-index:251663360;visibility:visible;mso-wrap-style:square;mso-width-percent:0;mso-height-percent:0;mso-wrap-distance-left:9pt;mso-wrap-distance-top:0;mso-wrap-distance-right:9pt;mso-wrap-distance-bottom:0;mso-position-horizontal:absolute;mso-position-horizontal-relative:text;mso-position-vertical:absolute;mso-position-vertical-relative:text;mso-width-percent:0;mso-height-percent:0;mso-width-relative:margin;mso-height-relative:margin;v-text-anchor:top" o:gfxdata="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" fillcolor="white [3201]" strokeweight=".5pt">
+                    <v:shape w14:anchorId="0E61BE6B" id="_x0000_s1027" type="#_x0000_t202" style="position:absolute;margin-left:31.2pt;margin-top:29pt;width:20pt;height:27pt;z-index:251663360;visibility:visible;mso-wrap-style:square;mso-width-percent:0;mso-height-percent:0;mso-wrap-distance-left:9pt;mso-wrap-distance-top:0;mso-wrap-distance-right:9pt;mso-wrap-distance-bottom:0;mso-position-horizontal:absolute;mso-position-horizontal-relative:text;mso-position-vertical:absolute;mso-position-vertical-relative:text;mso-width-percent:0;mso-height-percent:0;mso-width-relative:margin;mso-height-relative:margin;v-text-anchor:top" o:gfxdata="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" fillcolor="white [3201]" strokeweight=".5pt">
                       <v:textbox>
                         <w:txbxContent>
                           <w:p>
@@ -463,9 +469,9 @@
                     </wp:anchor>
                   </w:drawing>
                 </mc:Choice>
-                <mc:Fallback>
+                <mc:Fallback xmlns:w16du="http://schemas.microsoft.com/office/word/2023/wordml/word16du">
                   <w:pict>
-                    <v:shape w14:anchorId="0E61BE6B" id="_x0000_s1028" type="#_x0000_t202" style="position:absolute;margin-left:28pt;margin-top:28pt;width:1in;height:25pt;z-index:251665408;visibility:visible;mso-wrap-style:none;mso-height-percent:0;mso-wrap-distance-left:9pt;mso-wrap-distance-top:0;mso-wrap-distance-right:9pt;mso-wrap-distance-bottom:0;mso-position-horizontal:absolute;mso-position-horizontal-relative:text;mso-position-vertical:absolute;mso-position-vertical-relative:text;mso-height-percent:0;mso-height-relative:margin;v-text-anchor:top" o:gfxdata="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" fillcolor="white [3201]" strokeweight=".5pt">
+                    <v:shape w14:anchorId="0E61BE6B" id="_x0000_s1028" type="#_x0000_t202" style="position:absolute;margin-left:28pt;margin-top:28pt;width:1in;height:25pt;z-index:251665408;visibility:visible;mso-wrap-style:none;mso-height-percent:0;mso-wrap-distance-left:9pt;mso-wrap-distance-top:0;mso-wrap-distance-right:9pt;mso-wrap-distance-bottom:0;mso-position-horizontal:absolute;mso-position-horizontal-relative:text;mso-position-vertical:absolute;mso-position-vertical-relative:text;mso-height-percent:0;mso-height-relative:margin;v-text-anchor:top" o:gfxdata="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" fillcolor="white [3201]" strokeweight=".5pt">
                       <v:textbox>
                         <w:txbxContent>
                           <w:p>
@@ -522,7 +528,7 @@
               <mc:AlternateContent>
                 <mc:Choice Requires="wps">
                   <w:drawing>
-                    <wp:anchor distT="0" distB="0" distL="114300" distR="114300" simplePos="0" relativeHeight="251659264" behindDoc="0" locked="0" layoutInCell="1" allowOverlap="1">
+                    <wp:anchor distT="0" distB="0" distL="114300" distR="114300" simplePos="0" relativeHeight="251659264" behindDoc="0" locked="0" layoutInCell="1" allowOverlap="1" wp14:anchorId="4A5A2C13" wp14:editId="0059B544">
                       <wp:simplePos x="0" y="0"/>
                       <wp:positionH relativeFrom="column">
                         <wp:posOffset>448310</wp:posOffset>
@@ -580,9 +586,9 @@
                     </wp:anchor>
                   </w:drawing>
                 </mc:Choice>
-                <mc:Fallback>
+                <mc:Fallback xmlns:w16du="http://schemas.microsoft.com/office/word/2023/wordml/word16du">
                   <w:pict>
-                    <v:shape id="_x0000_s1029" type="#_x0000_t202" style="position:absolute;margin-left:35.3pt;margin-top:21.75pt;width:1in;height:27pt;z-index:251659264;visibility:visible;mso-wrap-style:none;mso-height-percent:0;mso-wrap-distance-left:9pt;mso-wrap-distance-top:0;mso-wrap-distance-right:9pt;mso-wrap-distance-bottom:0;mso-position-horizontal:absolute;mso-position-horizontal-relative:text;mso-position-vertical:absolute;mso-position-vertical-relative:text;mso-height-percent:0;mso-height-relative:margin;v-text-anchor:top" o:gfxdata="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" fillcolor="white [3201]" strokeweight=".5pt">
+                    <v:shape id="_x0000_s1029" type="#_x0000_t202" style="position:absolute;margin-left:35.3pt;margin-top:21.75pt;width:1in;height:27pt;z-index:251659264;visibility:visible;mso-wrap-style:none;mso-height-percent:0;mso-wrap-distance-left:9pt;mso-wrap-distance-top:0;mso-wrap-distance-right:9pt;mso-wrap-distance-bottom:0;mso-position-horizontal:absolute;mso-position-horizontal-relative:text;mso-position-vertical:absolute;mso-position-vertical-relative:text;mso-height-percent:0;mso-height-relative:margin;v-text-anchor:top" o:gfxdata="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" fillcolor="white [3201]" strokeweight=".5pt">
                       <v:textbox>
                         <w:txbxContent>
                           <w:p>
@@ -692,9 +698,9 @@
                     </wp:anchor>
                   </w:drawing>
                 </mc:Choice>
-                <mc:Fallback>
+                <mc:Fallback xmlns:w16du="http://schemas.microsoft.com/office/word/2023/wordml/word16du">
                   <w:pict>
-                    <v:shape w14:anchorId="0E61BE6B" id="_x0000_s1030" type="#_x0000_t202" style="position:absolute;margin-left:23.9pt;margin-top:24.75pt;width:1in;height:24pt;z-index:251667456;visibility:visible;mso-wrap-style:none;mso-height-percent:0;mso-wrap-distance-left:9pt;mso-wrap-distance-top:0;mso-wrap-distance-right:9pt;mso-wrap-distance-bottom:0;mso-position-horizontal:absolute;mso-position-horizontal-relative:text;mso-position-vertical:absolute;mso-position-vertical-relative:text;mso-height-percent:0;mso-height-relative:margin;v-text-anchor:top" o:gfxdata="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" fillcolor="white [3201]" strokeweight=".5pt">
+                    <v:shape w14:anchorId="0E61BE6B" id="_x0000_s1030" type="#_x0000_t202" style="position:absolute;margin-left:23.9pt;margin-top:24.75pt;width:1in;height:24pt;z-index:251667456;visibility:visible;mso-wrap-style:none;mso-height-percent:0;mso-wrap-distance-left:9pt;mso-wrap-distance-top:0;mso-wrap-distance-right:9pt;mso-wrap-distance-bottom:0;mso-position-horizontal:absolute;mso-position-horizontal-relative:text;mso-position-vertical:absolute;mso-position-vertical-relative:text;mso-height-percent:0;mso-height-relative:margin;v-text-anchor:top" o:gfxdata="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" fillcolor="white [3201]" strokeweight=".5pt">
                       <v:textbox>
                         <w:txbxContent>
                           <w:p>
@@ -730,7 +736,7 @@
 </file>
 
 <file path=word/styles.xml><?xml version="1.0" encoding="utf-8"?>
-<w:styles xmlns:mc="http://schemas.openxmlformats.org/markup-compatibility/2006" xmlns:r="http://schemas.openxmlformats.org/officeDocument/2006/relationships" xmlns:w="http://schemas.openxmlformats.org/wordprocessingml/2006/main" xmlns:w14="http://schemas.microsoft.com/office/word/2010/wordml" xmlns:w15="http://schemas.microsoft.com/office/word/2012/wordml" xmlns:w16cex="http://schemas.microsoft.com/office/word/2018/wordml/cex" xmlns:w16cid="http://schemas.microsoft.com/office/word/2016/wordml/cid" xmlns:w16="http://schemas.microsoft.com/office/word/2018/wordml" xmlns:w16du="http://schemas.microsoft.com/office/word/2023/wordml/word16du" xmlns:w16sdtdh="http://schemas.microsoft.com/office/word/2020/wordml/sdtdatahash" xmlns:w16se="http://schemas.microsoft.com/office/word/2015/wordml/symex" mc:Ignorable="w14 w15 w16se w16cid w16 w16cex w16sdtdh w16du">
+<w:styles xmlns:mc="http://schemas.openxmlformats.org/markup-compatibility/2006" xmlns:r="http://schemas.openxmlformats.org/officeDocument/2006/relationships" xmlns:w="http://schemas.openxmlformats.org/wordprocessingml/2006/main" xmlns:w14="http://schemas.microsoft.com/office/word/2010/wordml" xmlns:w15="http://schemas.microsoft.com/office/word/2012/wordml" xmlns:w16cex="http://schemas.microsoft.com/office/word/2018/wordml/cex" xmlns:w16cid="http://schemas.microsoft.com/office/word/2016/wordml/cid" xmlns:w16="http://schemas.microsoft.com/office/word/2018/wordml" xmlns:w16sdtdh="http://schemas.microsoft.com/office/word/2020/wordml/sdtdatahash" xmlns:w16se="http://schemas.microsoft.com/office/word/2015/wordml/symex" mc:Ignorable="w14 w15 w16se w16cid w16 w16cex w16sdtdh">
   <w:docDefaults>
     <w:rPrDefault>
       <w:rPr>

</xml_diff>